<commit_message>
Removed gear ratio, updated wheelbase value
</commit_message>
<xml_diff>
--- a/Lab 2 Forward Kinematics/Lab 2 Submission.docx
+++ b/Lab 2 Forward Kinematics/Lab 2 Submission.docx
@@ -49,10 +49,10 @@
           <w:noProof/>
         </w:rPr>
         <w:drawing>
-          <wp:inline distT="0" distB="0" distL="0" distR="0" wp14:anchorId="3ACAE5DC" wp14:editId="544DB1E9">
-            <wp:extent cx="6646207" cy="3819525"/>
-            <wp:effectExtent l="0" t="0" r="2540" b="0"/>
-            <wp:docPr id="1451062493" name="Picture 1"/>
+          <wp:inline distT="0" distB="0" distL="0" distR="0" wp14:anchorId="22BB9E26" wp14:editId="1C93B7BF">
+            <wp:extent cx="6762450" cy="4162425"/>
+            <wp:effectExtent l="0" t="0" r="635" b="0"/>
+            <wp:docPr id="1738315135" name="Picture 1" descr="A graph with a red line and blue line&#10;&#10;AI-generated content may be incorrect."/>
             <wp:cNvGraphicFramePr>
               <a:graphicFrameLocks xmlns:a="http://schemas.openxmlformats.org/drawingml/2006/main" noChangeAspect="1"/>
             </wp:cNvGraphicFramePr>
@@ -60,7 +60,7 @@
               <a:graphicData uri="http://schemas.openxmlformats.org/drawingml/2006/picture">
                 <pic:pic xmlns:pic="http://schemas.openxmlformats.org/drawingml/2006/picture">
                   <pic:nvPicPr>
-                    <pic:cNvPr id="0" name="Picture 1"/>
+                    <pic:cNvPr id="1738315135" name="Picture 1" descr="A graph with a red line and blue line&#10;&#10;AI-generated content may be incorrect."/>
                     <pic:cNvPicPr>
                       <a:picLocks noChangeAspect="1" noChangeArrowheads="1"/>
                     </pic:cNvPicPr>
@@ -73,7 +73,7 @@
                         </a:ext>
                       </a:extLst>
                     </a:blip>
-                    <a:srcRect l="8667" t="2388"/>
+                    <a:srcRect l="9134" t="3056"/>
                     <a:stretch>
                       <a:fillRect/>
                     </a:stretch>
@@ -81,7 +81,7 @@
                   <pic:spPr bwMode="auto">
                     <a:xfrm>
                       <a:off x="0" y="0"/>
-                      <a:ext cx="6666415" cy="3831138"/>
+                      <a:ext cx="6777222" cy="4171517"/>
                     </a:xfrm>
                     <a:prstGeom prst="rect">
                       <a:avLst/>
@@ -105,7 +105,25 @@
     </w:p>
     <w:p>
       <w:r>
-        <w:t xml:space="preserve">The relationship between commanded effort level and linear speed seems to be roughly linear through the 75% command. From 75% to 100%, the relationship seems to break down into nonlinearity. </w:t>
+        <w:t xml:space="preserve">The relationship between commanded effort level and linear speed seems to be </w:t>
+      </w:r>
+      <w:r>
+        <w:t>generally non-</w:t>
+      </w:r>
+      <w:r>
+        <w:t>linear through the 75% command. From 5</w:t>
+      </w:r>
+      <w:r>
+        <w:t>0</w:t>
+      </w:r>
+      <w:r>
+        <w:t xml:space="preserve">% to 100%, the relationship seems to </w:t>
+      </w:r>
+      <w:r>
+        <w:t>straighten out slightly into linearity, but it is hard to tell conclusively without data from 0% to 25%</w:t>
+      </w:r>
+      <w:r>
+        <w:t xml:space="preserve">. </w:t>
       </w:r>
     </w:p>
     <w:p/>
@@ -154,10 +172,7 @@
     </w:p>
     <w:p>
       <w:r>
-        <w:t xml:space="preserve">Video link to maneuver </w:t>
-      </w:r>
-      <w:r>
-        <w:t>2</w:t>
+        <w:t>Video link to maneuver 2</w:t>
       </w:r>
       <w:r>
         <w:t xml:space="preserve">: </w:t>
@@ -202,7 +217,25 @@
     </w:p>
     <w:p>
       <w:r>
-        <w:t>Sequence 1: (x, y, theta) = (2.64, 4.74, -15.28)</w:t>
+        <w:t>Sequence 1: (x, y, theta) = (2.6</w:t>
+      </w:r>
+      <w:r>
+        <w:t>0</w:t>
+      </w:r>
+      <w:r>
+        <w:t>, 4.</w:t>
+      </w:r>
+      <w:r>
+        <w:t>59</w:t>
+      </w:r>
+      <w:r>
+        <w:t>, -1</w:t>
+      </w:r>
+      <w:r>
+        <w:t>4.79</w:t>
+      </w:r>
+      <w:r>
+        <w:t>)</w:t>
       </w:r>
     </w:p>
     <w:p>
@@ -210,7 +243,13 @@
         <w:t xml:space="preserve">Sequence 2: (x, y, theta) = </w:t>
       </w:r>
       <w:r>
-        <w:t>(39.23, 36.68, 68.75)</w:t>
+        <w:t>(</w:t>
+      </w:r>
+      <w:r>
+        <w:t>40.27, 35.85, 66.54</w:t>
+      </w:r>
+      <w:r>
+        <w:t>)</w:t>
       </w:r>
     </w:p>
     <w:p>
@@ -353,7 +392,7 @@
           </w:tcPr>
           <w:p>
             <w:r>
-              <w:t>(2.64, 4.74, -15.28)</w:t>
+              <w:t>(2.60, 4.59, -14.79)</w:t>
             </w:r>
           </w:p>
         </w:tc>
@@ -373,7 +412,13 @@
           </w:tcPr>
           <w:p>
             <w:r>
-              <w:t>(-127.6%, 100%, 100%)</w:t>
+              <w:t>(-</w:t>
+            </w:r>
+            <w:r>
+              <w:t>131.12</w:t>
+            </w:r>
+            <w:r>
+              <w:t>%, 100%, 100%)</w:t>
             </w:r>
           </w:p>
         </w:tc>
@@ -395,7 +440,7 @@
           </w:tcPr>
           <w:p>
             <w:r>
-              <w:t>(39.23, 36.68, 68.75)</w:t>
+              <w:t>(40.27, 35.85, 66.54)</w:t>
             </w:r>
           </w:p>
         </w:tc>
@@ -415,7 +460,31 @@
           </w:tcPr>
           <w:p>
             <w:r>
-              <w:t>(23.05%, -19.76%, 19.28%)</w:t>
+              <w:t>(2</w:t>
+            </w:r>
+            <w:r>
+              <w:t>5</w:t>
+            </w:r>
+            <w:r>
+              <w:t>.0</w:t>
+            </w:r>
+            <w:r>
+              <w:t>4</w:t>
+            </w:r>
+            <w:r>
+              <w:t>%, -</w:t>
+            </w:r>
+            <w:r>
+              <w:t>22.56%</w:t>
+            </w:r>
+            <w:r>
+              <w:t>, 1</w:t>
+            </w:r>
+            <w:r>
+              <w:t>6.59</w:t>
+            </w:r>
+            <w:r>
+              <w:t>%)</w:t>
             </w:r>
           </w:p>
         </w:tc>
@@ -446,61 +515,43 @@
     </w:p>
     <w:p>
       <w:r>
-        <w:t xml:space="preserve">It was evident that the low cm/s speed commands exhibit a significant degree of nonlinearity. Comparing the robot’s reaction to </w:t>
-      </w:r>
-      <w:proofErr w:type="spellStart"/>
-      <w:r>
-        <w:t>set_</w:t>
-      </w:r>
-      <w:proofErr w:type="gramStart"/>
-      <w:r>
-        <w:t>effort</w:t>
-      </w:r>
-      <w:proofErr w:type="spellEnd"/>
-      <w:r>
-        <w:t>(</w:t>
-      </w:r>
-      <w:proofErr w:type="gramEnd"/>
-      <w:r>
-        <w:t xml:space="preserve">) commands versus </w:t>
-      </w:r>
-      <w:proofErr w:type="spellStart"/>
-      <w:r>
-        <w:t>set_</w:t>
-      </w:r>
-      <w:proofErr w:type="gramStart"/>
-      <w:r>
-        <w:t>speed</w:t>
-      </w:r>
-      <w:proofErr w:type="spellEnd"/>
-      <w:r>
-        <w:t>(</w:t>
-      </w:r>
-      <w:proofErr w:type="gramEnd"/>
-      <w:r>
-        <w:t>) commands</w:t>
-      </w:r>
-      <w:r>
-        <w:t xml:space="preserve">, commanding the robot to 100% effort in Part 1 of this lab resulted in reported speeds of just over 3 cm/sec. In Part 2, commanding the robot to a given low speed only resulted in much lower observed speeds. One may hypothesize that there are nonlinearities in the motor/speed mapping at low speeds. It may be the case that the microcontroller is translating commanded speeds to efforts on a linear scale while the true curve breaks from linear at low speeds. This hypothesis is hard to prove or disprove from </w:t>
-      </w:r>
-      <w:proofErr w:type="gramStart"/>
-      <w:r>
-        <w:t>the Part</w:t>
-      </w:r>
-      <w:proofErr w:type="gramEnd"/>
-      <w:r>
-        <w:t xml:space="preserve"> </w:t>
-      </w:r>
-      <w:proofErr w:type="gramStart"/>
-      <w:r>
-        <w:t>1 curve</w:t>
-      </w:r>
-      <w:proofErr w:type="gramEnd"/>
-      <w:r>
-        <w:t xml:space="preserve"> because no data points were collected below 25% commanded effort. However, observing the nonlinearity between 75% and 100%, it may not be a stretch to postulate that the true command curve takes an S shape, with nonlinearities close to 0% and 100%.  </w:t>
-      </w:r>
-      <w:r>
-        <w:t xml:space="preserve">Indeed, error percentages were much lower for Maneuver 2 (executed at higher speeds) compared to Maneuver 1. </w:t>
+        <w:t xml:space="preserve">It was evident that the low cm/s speed commands exhibit a significant degree of </w:t>
+      </w:r>
+      <w:r>
+        <w:t>error compared to expectation</w:t>
+      </w:r>
+      <w:r>
+        <w:t xml:space="preserve">. </w:t>
+      </w:r>
+      <w:r>
+        <w:t xml:space="preserve">Both the speeds tested in Part 2 are much slower than the observed speeds in Part 1. A significant source of error could be tolerances within the motors (e.g. internal friction, wire resistance) causing the same commanded voltage/RPM to result in different output torques at the wheel treads. </w:t>
+      </w:r>
+      <w:r>
+        <w:t xml:space="preserve">One may </w:t>
+      </w:r>
+      <w:r>
+        <w:t xml:space="preserve">also </w:t>
+      </w:r>
+      <w:r>
+        <w:t>hypothesize that there are nonlinearities in the motor/speed mapping at low speeds.</w:t>
+      </w:r>
+      <w:r>
+        <w:t xml:space="preserve"> During the turn move in Maneuver 1, the wheels barely turned.</w:t>
+      </w:r>
+      <w:r>
+        <w:t xml:space="preserve"> It may be the case that the microcontroller is translating commanded speeds to efforts on a linear scale while the true curve breaks from linear at low speeds. This hypothesis is hard to prove or disprove from the Part 1 curve because no data points were collected below 25% commanded effort. </w:t>
+      </w:r>
+      <w:r>
+        <w:t xml:space="preserve">However, one may observe the relatively linear relationship at higher speeds in Part 1 and draw parallels to the much lower Part 2 </w:t>
+      </w:r>
+      <w:r>
+        <w:t xml:space="preserve">error percentages </w:t>
+      </w:r>
+      <w:r>
+        <w:t xml:space="preserve">for the higher-speed </w:t>
+      </w:r>
+      <w:r>
+        <w:t xml:space="preserve">Maneuver 2 compared to Maneuver 1. </w:t>
       </w:r>
     </w:p>
     <w:p/>
@@ -511,6 +562,9 @@
     </w:p>
     <w:p>
       <w:r>
+        <w:rPr>
+          <w:noProof/>
+        </w:rPr>
         <w:drawing>
           <wp:inline distT="0" distB="0" distL="0" distR="0" wp14:anchorId="374C9B5A" wp14:editId="7753D53F">
             <wp:extent cx="4505954" cy="2276793"/>

</xml_diff>